<commit_message>
- Prototipo 00. - Base de Código.
</commit_message>
<xml_diff>
--- a/Documentos/Diario_Desarrollo_Verdandi.docx
+++ b/Documentos/Diario_Desarrollo_Verdandi.docx
@@ -880,7 +880,6 @@
         </w:rPr>
         <w:t xml:space="preserve"> </w:t>
       </w:r>
-      <w:proofErr w:type="spellStart"/>
       <w:r>
         <w:rPr>
           <w:rFonts w:ascii="Verdana" w:hAnsi="Verdana" w:cs="Arial"/>
@@ -889,7 +888,6 @@
         </w:rPr>
         <w:t>aett</w:t>
       </w:r>
-      <w:proofErr w:type="spellEnd"/>
       <w:r>
         <w:rPr>
           <w:rFonts w:ascii="Verdana" w:hAnsi="Verdana" w:cs="Arial"/>
@@ -943,7 +941,6 @@
         </w:rPr>
         <w:t xml:space="preserve"> del segundo </w:t>
       </w:r>
-      <w:proofErr w:type="spellStart"/>
       <w:r>
         <w:rPr>
           <w:rFonts w:ascii="Verdana" w:hAnsi="Verdana" w:cs="Arial"/>
@@ -952,7 +949,6 @@
         </w:rPr>
         <w:t>aett</w:t>
       </w:r>
-      <w:proofErr w:type="spellEnd"/>
       <w:r>
         <w:rPr>
           <w:rFonts w:ascii="Verdana" w:hAnsi="Verdana" w:cs="Arial"/>
@@ -995,25 +991,7 @@
           <w:sz w:val="20"/>
           <w:szCs w:val="20"/>
         </w:rPr>
-        <w:t xml:space="preserve">Runas del tercer </w:t>
-      </w:r>
-      <w:proofErr w:type="spellStart"/>
-      <w:r>
-        <w:rPr>
-          <w:rFonts w:ascii="Verdana" w:hAnsi="Verdana" w:cs="Arial"/>
-          <w:sz w:val="20"/>
-          <w:szCs w:val="20"/>
-        </w:rPr>
-        <w:t>aett</w:t>
-      </w:r>
-      <w:proofErr w:type="spellEnd"/>
-      <w:r>
-        <w:rPr>
-          <w:rFonts w:ascii="Verdana" w:hAnsi="Verdana" w:cs="Arial"/>
-          <w:sz w:val="20"/>
-          <w:szCs w:val="20"/>
-        </w:rPr>
-        <w:t xml:space="preserve">, </w:t>
+        <w:t xml:space="preserve">Runas del tercer aett, </w:t>
       </w:r>
       <w:r>
         <w:rPr>
@@ -1640,7 +1618,6 @@
                 <w:szCs w:val="24"/>
               </w:rPr>
             </w:pPr>
-            <w:proofErr w:type="spellStart"/>
             <w:r>
               <w:rPr>
                 <w:rFonts w:ascii="Verdana" w:hAnsi="Verdana" w:cs="Arial"/>
@@ -1649,7 +1626,6 @@
               </w:rPr>
               <w:t>Fehu</w:t>
             </w:r>
-            <w:proofErr w:type="spellEnd"/>
           </w:p>
         </w:tc>
         <w:tc>
@@ -1716,7 +1692,6 @@
                 <w:szCs w:val="24"/>
               </w:rPr>
             </w:pPr>
-            <w:proofErr w:type="spellStart"/>
             <w:r>
               <w:rPr>
                 <w:rFonts w:ascii="Verdana" w:hAnsi="Verdana" w:cs="Arial"/>
@@ -1725,7 +1700,6 @@
               </w:rPr>
               <w:t>Uruz</w:t>
             </w:r>
-            <w:proofErr w:type="spellEnd"/>
           </w:p>
         </w:tc>
         <w:tc>
@@ -1795,7 +1769,6 @@
                 <w:szCs w:val="24"/>
               </w:rPr>
             </w:pPr>
-            <w:proofErr w:type="spellStart"/>
             <w:r>
               <w:rPr>
                 <w:rFonts w:ascii="Verdana" w:hAnsi="Verdana" w:cs="Arial"/>
@@ -1804,7 +1777,6 @@
               </w:rPr>
               <w:t>Thurisaz</w:t>
             </w:r>
-            <w:proofErr w:type="spellEnd"/>
           </w:p>
         </w:tc>
         <w:tc>
@@ -1871,7 +1843,6 @@
                 <w:szCs w:val="24"/>
               </w:rPr>
             </w:pPr>
-            <w:proofErr w:type="spellStart"/>
             <w:r>
               <w:rPr>
                 <w:rFonts w:ascii="Verdana" w:hAnsi="Verdana" w:cs="Arial"/>
@@ -1880,7 +1851,6 @@
               </w:rPr>
               <w:t>Ansuz</w:t>
             </w:r>
-            <w:proofErr w:type="spellEnd"/>
           </w:p>
         </w:tc>
         <w:tc>
@@ -2175,7 +2145,6 @@
                 <w:szCs w:val="24"/>
               </w:rPr>
             </w:pPr>
-            <w:proofErr w:type="spellStart"/>
             <w:r>
               <w:rPr>
                 <w:rFonts w:ascii="Verdana" w:hAnsi="Verdana" w:cs="Arial"/>
@@ -2184,7 +2153,6 @@
               </w:rPr>
               <w:t>Wunjo</w:t>
             </w:r>
-            <w:proofErr w:type="spellEnd"/>
           </w:p>
         </w:tc>
         <w:tc>
@@ -2553,7 +2521,6 @@
                 <w:szCs w:val="24"/>
               </w:rPr>
             </w:pPr>
-            <w:proofErr w:type="spellStart"/>
             <w:r>
               <w:rPr>
                 <w:rFonts w:ascii="Verdana" w:hAnsi="Verdana" w:cs="Arial"/>
@@ -2562,7 +2529,6 @@
               </w:rPr>
               <w:t>Nauthiz</w:t>
             </w:r>
-            <w:proofErr w:type="spellEnd"/>
           </w:p>
         </w:tc>
         <w:tc>
@@ -2783,7 +2749,6 @@
                 <w:szCs w:val="24"/>
               </w:rPr>
             </w:pPr>
-            <w:proofErr w:type="spellStart"/>
             <w:r>
               <w:rPr>
                 <w:rFonts w:ascii="Verdana" w:hAnsi="Verdana" w:cs="Arial"/>
@@ -2792,7 +2757,6 @@
               </w:rPr>
               <w:t>Eihwaz</w:t>
             </w:r>
-            <w:proofErr w:type="spellEnd"/>
           </w:p>
         </w:tc>
         <w:tc>
@@ -2936,7 +2900,6 @@
                 <w:szCs w:val="24"/>
               </w:rPr>
             </w:pPr>
-            <w:proofErr w:type="spellStart"/>
             <w:r>
               <w:rPr>
                 <w:rFonts w:ascii="Verdana" w:hAnsi="Verdana" w:cs="Arial"/>
@@ -2945,7 +2908,6 @@
               </w:rPr>
               <w:t>Algiz</w:t>
             </w:r>
-            <w:proofErr w:type="spellEnd"/>
           </w:p>
         </w:tc>
         <w:tc>
@@ -3012,7 +2974,6 @@
                 <w:szCs w:val="24"/>
               </w:rPr>
             </w:pPr>
-            <w:proofErr w:type="spellStart"/>
             <w:r>
               <w:rPr>
                 <w:rFonts w:ascii="Verdana" w:hAnsi="Verdana" w:cs="Arial"/>
@@ -3021,7 +2982,6 @@
               </w:rPr>
               <w:t>Sowelu</w:t>
             </w:r>
-            <w:proofErr w:type="spellEnd"/>
           </w:p>
         </w:tc>
         <w:tc>
@@ -3412,7 +3372,6 @@
                 <w:szCs w:val="24"/>
               </w:rPr>
             </w:pPr>
-            <w:proofErr w:type="spellStart"/>
             <w:r>
               <w:rPr>
                 <w:rFonts w:ascii="Verdana" w:hAnsi="Verdana" w:cs="Arial"/>
@@ -3421,7 +3380,6 @@
               </w:rPr>
               <w:t>Teiwaz</w:t>
             </w:r>
-            <w:proofErr w:type="spellEnd"/>
           </w:p>
         </w:tc>
         <w:tc>
@@ -3488,7 +3446,6 @@
                 <w:szCs w:val="24"/>
               </w:rPr>
             </w:pPr>
-            <w:proofErr w:type="spellStart"/>
             <w:r>
               <w:rPr>
                 <w:rFonts w:ascii="Verdana" w:hAnsi="Verdana" w:cs="Arial"/>
@@ -3497,7 +3454,6 @@
               </w:rPr>
               <w:t>Berkana</w:t>
             </w:r>
-            <w:proofErr w:type="spellEnd"/>
           </w:p>
         </w:tc>
         <w:tc>
@@ -3567,7 +3523,6 @@
                 <w:szCs w:val="24"/>
               </w:rPr>
             </w:pPr>
-            <w:proofErr w:type="spellStart"/>
             <w:r>
               <w:rPr>
                 <w:rFonts w:ascii="Verdana" w:hAnsi="Verdana" w:cs="Arial"/>
@@ -3576,7 +3531,6 @@
               </w:rPr>
               <w:t>Ehwaz</w:t>
             </w:r>
-            <w:proofErr w:type="spellEnd"/>
           </w:p>
         </w:tc>
         <w:tc>
@@ -3643,7 +3597,6 @@
                 <w:szCs w:val="24"/>
               </w:rPr>
             </w:pPr>
-            <w:proofErr w:type="spellStart"/>
             <w:r>
               <w:rPr>
                 <w:rFonts w:ascii="Verdana" w:hAnsi="Verdana" w:cs="Arial"/>
@@ -3652,7 +3605,6 @@
               </w:rPr>
               <w:t>Mammaz</w:t>
             </w:r>
-            <w:proofErr w:type="spellEnd"/>
           </w:p>
         </w:tc>
         <w:tc>
@@ -3722,7 +3674,6 @@
                 <w:szCs w:val="24"/>
               </w:rPr>
             </w:pPr>
-            <w:proofErr w:type="spellStart"/>
             <w:r>
               <w:rPr>
                 <w:rFonts w:ascii="Verdana" w:hAnsi="Verdana" w:cs="Arial"/>
@@ -3731,7 +3682,6 @@
               </w:rPr>
               <w:t>Laguz</w:t>
             </w:r>
-            <w:proofErr w:type="spellEnd"/>
           </w:p>
         </w:tc>
         <w:tc>
@@ -3798,7 +3748,6 @@
                 <w:szCs w:val="24"/>
               </w:rPr>
             </w:pPr>
-            <w:proofErr w:type="spellStart"/>
             <w:r>
               <w:rPr>
                 <w:rFonts w:ascii="Verdana" w:hAnsi="Verdana" w:cs="Arial"/>
@@ -3807,7 +3756,6 @@
               </w:rPr>
               <w:t>Inguz</w:t>
             </w:r>
-            <w:proofErr w:type="spellEnd"/>
           </w:p>
         </w:tc>
         <w:tc>
@@ -3877,7 +3825,6 @@
                 <w:szCs w:val="24"/>
               </w:rPr>
             </w:pPr>
-            <w:proofErr w:type="spellStart"/>
             <w:r>
               <w:rPr>
                 <w:rFonts w:ascii="Verdana" w:hAnsi="Verdana" w:cs="Arial"/>
@@ -3886,7 +3833,6 @@
               </w:rPr>
               <w:t>Dagaz</w:t>
             </w:r>
-            <w:proofErr w:type="spellEnd"/>
           </w:p>
         </w:tc>
         <w:tc>
@@ -3953,7 +3899,6 @@
                 <w:szCs w:val="24"/>
               </w:rPr>
             </w:pPr>
-            <w:proofErr w:type="spellStart"/>
             <w:r>
               <w:rPr>
                 <w:rFonts w:ascii="Verdana" w:hAnsi="Verdana" w:cs="Arial"/>
@@ -3962,7 +3907,6 @@
               </w:rPr>
               <w:t>Othila</w:t>
             </w:r>
-            <w:proofErr w:type="spellEnd"/>
           </w:p>
         </w:tc>
         <w:tc>
@@ -4190,7 +4134,6 @@
         </w:rPr>
         <w:t xml:space="preserve">El mapa de batalla tiene cierta longitud </w:t>
       </w:r>
-      <w:proofErr w:type="spellStart"/>
       <w:r>
         <w:rPr>
           <w:rFonts w:ascii="Verdana" w:hAnsi="Verdana" w:cs="Arial"/>
@@ -4199,7 +4142,6 @@
         </w:rPr>
         <w:t>MxN</w:t>
       </w:r>
-      <w:proofErr w:type="spellEnd"/>
       <w:r>
         <w:rPr>
           <w:rFonts w:ascii="Verdana" w:hAnsi="Verdana" w:cs="Arial"/>
@@ -4272,23 +4214,13 @@
           <w:rFonts w:ascii="Verdana" w:hAnsi="Verdana" w:cs="Arial"/>
         </w:rPr>
       </w:pPr>
-      <w:proofErr w:type="spellStart"/>
       <w:r>
         <w:rPr>
           <w:rFonts w:ascii="Verdana" w:hAnsi="Verdana" w:cs="Arial"/>
           <w:b/>
           <w:bCs/>
         </w:rPr>
-        <w:t>Momentum</w:t>
-      </w:r>
-      <w:proofErr w:type="spellEnd"/>
-      <w:r>
-        <w:rPr>
-          <w:rFonts w:ascii="Verdana" w:hAnsi="Verdana" w:cs="Arial"/>
-          <w:b/>
-          <w:bCs/>
-        </w:rPr>
-        <w:t>:</w:t>
+        <w:t>Momentum:</w:t>
       </w:r>
       <w:r>
         <w:rPr>
@@ -4564,21 +4496,7 @@
         <w:rPr>
           <w:rFonts w:ascii="Verdana" w:hAnsi="Verdana" w:cs="Arial"/>
         </w:rPr>
-        <w:t xml:space="preserve"> en el </w:t>
-      </w:r>
-      <w:proofErr w:type="spellStart"/>
-      <w:r>
-        <w:rPr>
-          <w:rFonts w:ascii="Verdana" w:hAnsi="Verdana" w:cs="Arial"/>
-        </w:rPr>
-        <w:t>momentum</w:t>
-      </w:r>
-      <w:proofErr w:type="spellEnd"/>
-      <w:r>
-        <w:rPr>
-          <w:rFonts w:ascii="Verdana" w:hAnsi="Verdana" w:cs="Arial"/>
-        </w:rPr>
-        <w:t xml:space="preserve"> se</w:t>
+        <w:t xml:space="preserve"> en el momentum se</w:t>
       </w:r>
       <w:r>
         <w:rPr>
@@ -4826,7 +4744,6 @@
           <w:u w:val="single"/>
         </w:rPr>
       </w:pPr>
-      <w:bookmarkStart w:id="0" w:name="_GoBack"/>
       <w:r>
         <w:rPr>
           <w:u w:val="single"/>
@@ -4853,7 +4770,6 @@
         <w:t>3</w:t>
       </w:r>
     </w:p>
-    <w:bookmarkEnd w:id="0"/>
     <w:p>
       <w:r>
         <w:rPr>
@@ -5012,13 +4928,7 @@
         <w:rPr>
           <w:rFonts w:ascii="Verdana" w:hAnsi="Verdana" w:cs="Arial"/>
         </w:rPr>
-        <w:t xml:space="preserve">La </w:t>
-      </w:r>
-      <w:r>
-        <w:rPr>
-          <w:rFonts w:ascii="Verdana" w:hAnsi="Verdana" w:cs="Arial"/>
-        </w:rPr>
-        <w:t>unidad tiene un valor de ataque, el mismo se aplica por turno a una unidad enemiga al alcance en función de su velocidad de ataque.</w:t>
+        <w:t>La unidad tiene un valor de ataque, el mismo se aplica por turno a una unidad enemiga al alcance en función de su velocidad de ataque.</w:t>
       </w:r>
     </w:p>
     <w:p>
@@ -5042,15 +4952,7 @@
           <w:b/>
           <w:bCs/>
         </w:rPr>
-        <w:t>Velocidad de Ataque (V.A)</w:t>
-      </w:r>
-      <w:r>
-        <w:rPr>
-          <w:rFonts w:ascii="Verdana" w:hAnsi="Verdana" w:cs="Arial"/>
-          <w:b/>
-          <w:bCs/>
-        </w:rPr>
-        <w:t xml:space="preserve">: </w:t>
+        <w:t xml:space="preserve">Velocidad de Ataque (V.A): </w:t>
       </w:r>
       <w:r>
         <w:rPr>
@@ -5080,15 +4982,7 @@
           <w:b/>
           <w:bCs/>
         </w:rPr>
-        <w:t>Velocidad de Movimiento (V.M)</w:t>
-      </w:r>
-      <w:r>
-        <w:rPr>
-          <w:rFonts w:ascii="Verdana" w:hAnsi="Verdana" w:cs="Arial"/>
-          <w:b/>
-          <w:bCs/>
-        </w:rPr>
-        <w:t xml:space="preserve">: </w:t>
+        <w:t xml:space="preserve">Velocidad de Movimiento (V.M): </w:t>
       </w:r>
       <w:r>
         <w:rPr>
@@ -5154,23 +5048,7 @@
           <w:b/>
           <w:bCs/>
         </w:rPr>
-        <w:t>Defensa</w:t>
-      </w:r>
-      <w:r>
-        <w:rPr>
-          <w:rFonts w:ascii="Verdana" w:hAnsi="Verdana" w:cs="Arial"/>
-          <w:b/>
-          <w:bCs/>
-        </w:rPr>
-        <w:t xml:space="preserve"> (R.A):</w:t>
-      </w:r>
-      <w:r>
-        <w:rPr>
-          <w:rFonts w:ascii="Verdana" w:hAnsi="Verdana" w:cs="Arial"/>
-          <w:b/>
-          <w:bCs/>
-        </w:rPr>
-        <w:t xml:space="preserve"> </w:t>
+        <w:t xml:space="preserve">Defensa (R.A): </w:t>
       </w:r>
       <w:r>
         <w:rPr>
@@ -5220,6 +5098,39 @@
         </w:rPr>
         <w:t>de uso único que se manifiesta en uno o mas atributos, durante uno o más turnos</w:t>
       </w:r>
+    </w:p>
+    <w:p>
+      <w:pPr>
+        <w:pStyle w:val="Ttulo1"/>
+        <w:jc w:val="left"/>
+      </w:pPr>
+      <w:r>
+        <w:rPr>
+          <w:u w:val="single"/>
+        </w:rPr>
+        <w:lastRenderedPageBreak/>
+        <w:t>Prototipo 0</w:t>
+      </w:r>
+      <w:r>
+        <w:rPr>
+          <w:u w:val="single"/>
+        </w:rPr>
+        <w:t>9</w:t>
+      </w:r>
+      <w:r>
+        <w:rPr>
+          <w:u w:val="single"/>
+        </w:rPr>
+        <w:t xml:space="preserve"> – </w:t>
+      </w:r>
+      <w:r>
+        <w:rPr>
+          <w:u w:val="single"/>
+        </w:rPr>
+        <w:t>Prototipo 00</w:t>
+      </w:r>
+      <w:bookmarkStart w:id="0" w:name="_GoBack"/>
+      <w:bookmarkEnd w:id="0"/>
     </w:p>
     <w:p>
       <w:pPr>

</xml_diff>